<commit_message>
Forsøgt at lave returbesked ved oprettelse af bruger Rettet i dokumentationssiden
</commit_message>
<xml_diff>
--- a/AngSeedClient/app/view5/CA3Test.docx
+++ b/AngSeedClient/app/view5/CA3Test.docx
@@ -146,7 +146,7 @@
                     <a:blip r:embed="rId4">
                       <a:extLst>
                         <a:ext uri="{28A0092B-C50C-407E-A947-70E740481C1C}">
-                          <a14:useLocalDpi xmlns:a14="http://schemas.microsoft.com/office/drawing/2010/main" xmlns:wps="http://schemas.microsoft.com/office/word/2010/wordprocessingShape" xmlns:wpi="http://schemas.microsoft.com/office/word/2010/wordprocessingInk" xmlns:wpg="http://schemas.microsoft.com/office/word/2010/wordprocessingGroup" xmlns:w14="http://schemas.microsoft.com/office/word/2010/wordml" xmlns:w="http://schemas.openxmlformats.org/wordprocessingml/2006/main" xmlns:w10="urn:schemas-microsoft-com:office:word" xmlns:wp14="http://schemas.microsoft.com/office/word/2010/wordprocessingDrawing" xmlns:v="urn:schemas-microsoft-com:vml" xmlns:o="urn:schemas-microsoft-com:office:office" xmlns:mv="urn:schemas-microsoft-com:mac:vml" xmlns:mc="http://schemas.openxmlformats.org/markup-compatibility/2006" xmlns:mo="http://schemas.microsoft.com/office/mac/office/2008/main" xmlns:wpc="http://schemas.microsoft.com/office/word/2010/wordprocessingCanvas" xmlns="" val="0"/>
+                          <a14:useLocalDpi xmlns="" xmlns:wpc="http://schemas.microsoft.com/office/word/2010/wordprocessingCanvas" xmlns:mo="http://schemas.microsoft.com/office/mac/office/2008/main" xmlns:mc="http://schemas.openxmlformats.org/markup-compatibility/2006" xmlns:mv="urn:schemas-microsoft-com:mac:vml" xmlns:o="urn:schemas-microsoft-com:office:office" xmlns:v="urn:schemas-microsoft-com:vml" xmlns:wp14="http://schemas.microsoft.com/office/word/2010/wordprocessingDrawing" xmlns:w10="urn:schemas-microsoft-com:office:word" xmlns:w="http://schemas.openxmlformats.org/wordprocessingml/2006/main" xmlns:w14="http://schemas.microsoft.com/office/word/2010/wordml" xmlns:wpg="http://schemas.microsoft.com/office/word/2010/wordprocessingGroup" xmlns:wpi="http://schemas.microsoft.com/office/word/2010/wordprocessingInk" xmlns:wps="http://schemas.microsoft.com/office/word/2010/wordprocessingShape" xmlns:a14="http://schemas.microsoft.com/office/drawing/2010/main" val="0"/>
                         </a:ext>
                       </a:extLst>
                     </a:blip>
@@ -239,7 +239,7 @@
                     <a:blip r:embed="rId5">
                       <a:extLst>
                         <a:ext uri="{28A0092B-C50C-407E-A947-70E740481C1C}">
-                          <a14:useLocalDpi xmlns:a14="http://schemas.microsoft.com/office/drawing/2010/main" xmlns:wps="http://schemas.microsoft.com/office/word/2010/wordprocessingShape" xmlns:wpi="http://schemas.microsoft.com/office/word/2010/wordprocessingInk" xmlns:wpg="http://schemas.microsoft.com/office/word/2010/wordprocessingGroup" xmlns:w14="http://schemas.microsoft.com/office/word/2010/wordml" xmlns:w="http://schemas.openxmlformats.org/wordprocessingml/2006/main" xmlns:w10="urn:schemas-microsoft-com:office:word" xmlns:wp14="http://schemas.microsoft.com/office/word/2010/wordprocessingDrawing" xmlns:v="urn:schemas-microsoft-com:vml" xmlns:o="urn:schemas-microsoft-com:office:office" xmlns:mv="urn:schemas-microsoft-com:mac:vml" xmlns:mc="http://schemas.openxmlformats.org/markup-compatibility/2006" xmlns:mo="http://schemas.microsoft.com/office/mac/office/2008/main" xmlns:wpc="http://schemas.microsoft.com/office/word/2010/wordprocessingCanvas" xmlns="" val="0"/>
+                          <a14:useLocalDpi xmlns="" xmlns:wpc="http://schemas.microsoft.com/office/word/2010/wordprocessingCanvas" xmlns:mo="http://schemas.microsoft.com/office/mac/office/2008/main" xmlns:mc="http://schemas.openxmlformats.org/markup-compatibility/2006" xmlns:mv="urn:schemas-microsoft-com:mac:vml" xmlns:o="urn:schemas-microsoft-com:office:office" xmlns:v="urn:schemas-microsoft-com:vml" xmlns:wp14="http://schemas.microsoft.com/office/word/2010/wordprocessingDrawing" xmlns:w10="urn:schemas-microsoft-com:office:word" xmlns:w="http://schemas.openxmlformats.org/wordprocessingml/2006/main" xmlns:w14="http://schemas.microsoft.com/office/word/2010/wordml" xmlns:wpg="http://schemas.microsoft.com/office/word/2010/wordprocessingGroup" xmlns:wpi="http://schemas.microsoft.com/office/word/2010/wordprocessingInk" xmlns:wps="http://schemas.microsoft.com/office/word/2010/wordprocessingShape" xmlns:a14="http://schemas.microsoft.com/office/drawing/2010/main" val="0"/>
                         </a:ext>
                       </a:extLst>
                     </a:blip>
@@ -384,7 +384,7 @@
                     <a:blip r:embed="rId6">
                       <a:extLst>
                         <a:ext uri="{28A0092B-C50C-407E-A947-70E740481C1C}">
-                          <a14:useLocalDpi xmlns:a14="http://schemas.microsoft.com/office/drawing/2010/main" xmlns:wps="http://schemas.microsoft.com/office/word/2010/wordprocessingShape" xmlns:wpi="http://schemas.microsoft.com/office/word/2010/wordprocessingInk" xmlns:wpg="http://schemas.microsoft.com/office/word/2010/wordprocessingGroup" xmlns:w14="http://schemas.microsoft.com/office/word/2010/wordml" xmlns:w="http://schemas.openxmlformats.org/wordprocessingml/2006/main" xmlns:w10="urn:schemas-microsoft-com:office:word" xmlns:wp14="http://schemas.microsoft.com/office/word/2010/wordprocessingDrawing" xmlns:v="urn:schemas-microsoft-com:vml" xmlns:o="urn:schemas-microsoft-com:office:office" xmlns:mv="urn:schemas-microsoft-com:mac:vml" xmlns:mc="http://schemas.openxmlformats.org/markup-compatibility/2006" xmlns:mo="http://schemas.microsoft.com/office/mac/office/2008/main" xmlns:wpc="http://schemas.microsoft.com/office/word/2010/wordprocessingCanvas" xmlns="" val="0"/>
+                          <a14:useLocalDpi xmlns="" xmlns:wpc="http://schemas.microsoft.com/office/word/2010/wordprocessingCanvas" xmlns:mo="http://schemas.microsoft.com/office/mac/office/2008/main" xmlns:mc="http://schemas.openxmlformats.org/markup-compatibility/2006" xmlns:mv="urn:schemas-microsoft-com:mac:vml" xmlns:o="urn:schemas-microsoft-com:office:office" xmlns:v="urn:schemas-microsoft-com:vml" xmlns:wp14="http://schemas.microsoft.com/office/word/2010/wordprocessingDrawing" xmlns:w10="urn:schemas-microsoft-com:office:word" xmlns:w="http://schemas.openxmlformats.org/wordprocessingml/2006/main" xmlns:w14="http://schemas.microsoft.com/office/word/2010/wordml" xmlns:wpg="http://schemas.microsoft.com/office/word/2010/wordprocessingGroup" xmlns:wpi="http://schemas.microsoft.com/office/word/2010/wordprocessingInk" xmlns:wps="http://schemas.microsoft.com/office/word/2010/wordprocessingShape" xmlns:a14="http://schemas.microsoft.com/office/drawing/2010/main" val="0"/>
                         </a:ext>
                       </a:extLst>
                     </a:blip>
@@ -473,7 +473,7 @@
                     <a:blip r:embed="rId7">
                       <a:extLst>
                         <a:ext uri="{28A0092B-C50C-407E-A947-70E740481C1C}">
-                          <a14:useLocalDpi xmlns:a14="http://schemas.microsoft.com/office/drawing/2010/main" xmlns:wps="http://schemas.microsoft.com/office/word/2010/wordprocessingShape" xmlns:wpi="http://schemas.microsoft.com/office/word/2010/wordprocessingInk" xmlns:wpg="http://schemas.microsoft.com/office/word/2010/wordprocessingGroup" xmlns:w14="http://schemas.microsoft.com/office/word/2010/wordml" xmlns:w="http://schemas.openxmlformats.org/wordprocessingml/2006/main" xmlns:w10="urn:schemas-microsoft-com:office:word" xmlns:wp14="http://schemas.microsoft.com/office/word/2010/wordprocessingDrawing" xmlns:v="urn:schemas-microsoft-com:vml" xmlns:o="urn:schemas-microsoft-com:office:office" xmlns:mv="urn:schemas-microsoft-com:mac:vml" xmlns:mc="http://schemas.openxmlformats.org/markup-compatibility/2006" xmlns:mo="http://schemas.microsoft.com/office/mac/office/2008/main" xmlns:wpc="http://schemas.microsoft.com/office/word/2010/wordprocessingCanvas" xmlns="" val="0"/>
+                          <a14:useLocalDpi xmlns="" xmlns:wpc="http://schemas.microsoft.com/office/word/2010/wordprocessingCanvas" xmlns:mo="http://schemas.microsoft.com/office/mac/office/2008/main" xmlns:mc="http://schemas.openxmlformats.org/markup-compatibility/2006" xmlns:mv="urn:schemas-microsoft-com:mac:vml" xmlns:o="urn:schemas-microsoft-com:office:office" xmlns:v="urn:schemas-microsoft-com:vml" xmlns:wp14="http://schemas.microsoft.com/office/word/2010/wordprocessingDrawing" xmlns:w10="urn:schemas-microsoft-com:office:word" xmlns:w="http://schemas.openxmlformats.org/wordprocessingml/2006/main" xmlns:w14="http://schemas.microsoft.com/office/word/2010/wordml" xmlns:wpg="http://schemas.microsoft.com/office/word/2010/wordprocessingGroup" xmlns:wpi="http://schemas.microsoft.com/office/word/2010/wordprocessingInk" xmlns:wps="http://schemas.microsoft.com/office/word/2010/wordprocessingShape" xmlns:a14="http://schemas.microsoft.com/office/drawing/2010/main" val="0"/>
                         </a:ext>
                       </a:extLst>
                     </a:blip>
@@ -571,7 +571,7 @@
                     <a:blip r:embed="rId8">
                       <a:extLst>
                         <a:ext uri="{28A0092B-C50C-407E-A947-70E740481C1C}">
-                          <a14:useLocalDpi xmlns:a14="http://schemas.microsoft.com/office/drawing/2010/main" xmlns:wps="http://schemas.microsoft.com/office/word/2010/wordprocessingShape" xmlns:wpi="http://schemas.microsoft.com/office/word/2010/wordprocessingInk" xmlns:wpg="http://schemas.microsoft.com/office/word/2010/wordprocessingGroup" xmlns:w14="http://schemas.microsoft.com/office/word/2010/wordml" xmlns:w="http://schemas.openxmlformats.org/wordprocessingml/2006/main" xmlns:w10="urn:schemas-microsoft-com:office:word" xmlns:wp14="http://schemas.microsoft.com/office/word/2010/wordprocessingDrawing" xmlns:v="urn:schemas-microsoft-com:vml" xmlns:o="urn:schemas-microsoft-com:office:office" xmlns:mv="urn:schemas-microsoft-com:mac:vml" xmlns:mc="http://schemas.openxmlformats.org/markup-compatibility/2006" xmlns:mo="http://schemas.microsoft.com/office/mac/office/2008/main" xmlns:wpc="http://schemas.microsoft.com/office/word/2010/wordprocessingCanvas" xmlns="" val="0"/>
+                          <a14:useLocalDpi xmlns="" xmlns:wpc="http://schemas.microsoft.com/office/word/2010/wordprocessingCanvas" xmlns:mo="http://schemas.microsoft.com/office/mac/office/2008/main" xmlns:mc="http://schemas.openxmlformats.org/markup-compatibility/2006" xmlns:mv="urn:schemas-microsoft-com:mac:vml" xmlns:o="urn:schemas-microsoft-com:office:office" xmlns:v="urn:schemas-microsoft-com:vml" xmlns:wp14="http://schemas.microsoft.com/office/word/2010/wordprocessingDrawing" xmlns:w10="urn:schemas-microsoft-com:office:word" xmlns:w="http://schemas.openxmlformats.org/wordprocessingml/2006/main" xmlns:w14="http://schemas.microsoft.com/office/word/2010/wordml" xmlns:wpg="http://schemas.microsoft.com/office/word/2010/wordprocessingGroup" xmlns:wpi="http://schemas.microsoft.com/office/word/2010/wordprocessingInk" xmlns:wps="http://schemas.microsoft.com/office/word/2010/wordprocessingShape" xmlns:a14="http://schemas.microsoft.com/office/drawing/2010/main" val="0"/>
                         </a:ext>
                       </a:extLst>
                     </a:blip>
@@ -623,6 +623,17 @@
       </w:r>
       <w:r>
         <w:t xml:space="preserve"> tømmer databasen.</w:t>
+      </w:r>
+    </w:p>
+    <w:p/>
+    <w:p>
+      <w:r>
+        <w:t>Karma</w:t>
+      </w:r>
+    </w:p>
+    <w:p>
+      <w:r>
+        <w:t>Vi har ikke været i stand til at få de eksisterende karma test til at virke såvel som at skrive relevante nye test.</w:t>
       </w:r>
     </w:p>
     <w:sectPr>

</xml_diff>